<commit_message>
Update Test Case docs
</commit_message>
<xml_diff>
--- a/Test Cases.docx
+++ b/Test Cases.docx
@@ -173,21 +173,7 @@
               <w:rPr>
                 <w:rFonts w:ascii="Arial" w:hAnsi="Arial" w:cs="Arial"/>
               </w:rPr>
-              <w:t>Username = ‘</w:t>
-            </w:r>
-            <w:proofErr w:type="spellStart"/>
-            <w:r>
-              <w:rPr>
-                <w:rFonts w:ascii="Arial" w:hAnsi="Arial" w:cs="Arial"/>
-              </w:rPr>
-              <w:t>bokie</w:t>
-            </w:r>
-            <w:proofErr w:type="spellEnd"/>
-            <w:r>
-              <w:rPr>
-                <w:rFonts w:ascii="Arial" w:hAnsi="Arial" w:cs="Arial"/>
-              </w:rPr>
-              <w:t>’</w:t>
+              <w:t>Username = ‘bokie’</w:t>
             </w:r>
           </w:p>
           <w:p>
@@ -281,48 +267,20 @@
               <w:rPr>
                 <w:rFonts w:ascii="Arial" w:hAnsi="Arial" w:cs="Arial"/>
               </w:rPr>
-              <w:t>Username = ‘</w:t>
-            </w:r>
-            <w:proofErr w:type="spellStart"/>
-            <w:r>
-              <w:rPr>
-                <w:rFonts w:ascii="Arial" w:hAnsi="Arial" w:cs="Arial"/>
-              </w:rPr>
-              <w:t>wrongusername</w:t>
-            </w:r>
-            <w:proofErr w:type="spellEnd"/>
-            <w:r>
-              <w:rPr>
-                <w:rFonts w:ascii="Arial" w:hAnsi="Arial" w:cs="Arial"/>
-              </w:rPr>
-              <w:t>’</w:t>
-            </w:r>
-          </w:p>
-          <w:p>
-            <w:pPr>
-              <w:rPr>
-                <w:rFonts w:ascii="Arial" w:hAnsi="Arial" w:cs="Arial"/>
-              </w:rPr>
-            </w:pPr>
-            <w:r>
-              <w:rPr>
-                <w:rFonts w:ascii="Arial" w:hAnsi="Arial" w:cs="Arial"/>
-              </w:rPr>
-              <w:t>Password = ‘</w:t>
-            </w:r>
-            <w:proofErr w:type="spellStart"/>
-            <w:r>
-              <w:rPr>
-                <w:rFonts w:ascii="Arial" w:hAnsi="Arial" w:cs="Arial"/>
-              </w:rPr>
-              <w:t>wrongpassword</w:t>
-            </w:r>
-            <w:proofErr w:type="spellEnd"/>
-            <w:r>
-              <w:rPr>
-                <w:rFonts w:ascii="Arial" w:hAnsi="Arial" w:cs="Arial"/>
-              </w:rPr>
-              <w:t>’</w:t>
+              <w:t>Username = ‘wrongusername’</w:t>
+            </w:r>
+          </w:p>
+          <w:p>
+            <w:pPr>
+              <w:rPr>
+                <w:rFonts w:ascii="Arial" w:hAnsi="Arial" w:cs="Arial"/>
+              </w:rPr>
+            </w:pPr>
+            <w:r>
+              <w:rPr>
+                <w:rFonts w:ascii="Arial" w:hAnsi="Arial" w:cs="Arial"/>
+              </w:rPr>
+              <w:t>Password = ‘wrongpassword’</w:t>
             </w:r>
           </w:p>
         </w:tc>
@@ -768,19 +726,11 @@
               </w:rPr>
               <w:t>Username = ‘</w:t>
             </w:r>
-            <w:proofErr w:type="spellStart"/>
-            <w:r>
-              <w:rPr>
-                <w:rFonts w:ascii="Arial" w:hAnsi="Arial" w:cs="Arial"/>
-              </w:rPr>
-              <w:t>goodname</w:t>
-            </w:r>
-            <w:proofErr w:type="spellEnd"/>
-            <w:r>
-              <w:rPr>
-                <w:rFonts w:ascii="Arial" w:hAnsi="Arial" w:cs="Arial"/>
-              </w:rPr>
-              <w:t>/10’</w:t>
+            <w:r>
+              <w:rPr>
+                <w:rFonts w:ascii="Arial" w:hAnsi="Arial" w:cs="Arial"/>
+              </w:rPr>
+              <w:t>goodname/10’</w:t>
             </w:r>
           </w:p>
           <w:p>
@@ -912,21 +862,7 @@
               <w:rPr>
                 <w:rFonts w:ascii="Arial" w:hAnsi="Arial" w:cs="Arial"/>
               </w:rPr>
-              <w:t>Username = ‘</w:t>
-            </w:r>
-            <w:proofErr w:type="spellStart"/>
-            <w:r>
-              <w:rPr>
-                <w:rFonts w:ascii="Arial" w:hAnsi="Arial" w:cs="Arial"/>
-              </w:rPr>
-              <w:t>badusername</w:t>
-            </w:r>
-            <w:proofErr w:type="spellEnd"/>
-            <w:r>
-              <w:rPr>
-                <w:rFonts w:ascii="Arial" w:hAnsi="Arial" w:cs="Arial"/>
-              </w:rPr>
-              <w:t>’</w:t>
+              <w:t>Username = ‘badusername’</w:t>
             </w:r>
           </w:p>
           <w:p>
@@ -995,21 +931,7 @@
               <w:rPr>
                 <w:rFonts w:ascii="Arial" w:hAnsi="Arial" w:cs="Arial"/>
               </w:rPr>
-              <w:t>Enter a valid username. This value may contain only letters, numbers, and @</w:t>
-            </w:r>
-            <w:proofErr w:type="gramStart"/>
-            <w:r>
-              <w:rPr>
-                <w:rFonts w:ascii="Arial" w:hAnsi="Arial" w:cs="Arial"/>
-              </w:rPr>
-              <w:t>/./</w:t>
-            </w:r>
-            <w:proofErr w:type="gramEnd"/>
-            <w:r>
-              <w:rPr>
-                <w:rFonts w:ascii="Arial" w:hAnsi="Arial" w:cs="Arial"/>
-              </w:rPr>
-              <w:t>+/-/_ characters.</w:t>
+              <w:t>Enter a valid username. This value may contain only letters, numbers, and @/./+/-/_ characters.</w:t>
             </w:r>
             <w:r>
               <w:rPr>
@@ -1078,21 +1000,7 @@
               <w:rPr>
                 <w:rFonts w:ascii="Arial" w:hAnsi="Arial" w:cs="Arial"/>
               </w:rPr>
-              <w:t>Username = ‘</w:t>
-            </w:r>
-            <w:proofErr w:type="spellStart"/>
-            <w:r>
-              <w:rPr>
-                <w:rFonts w:ascii="Arial" w:hAnsi="Arial" w:cs="Arial"/>
-              </w:rPr>
-              <w:t>goodname</w:t>
-            </w:r>
-            <w:proofErr w:type="spellEnd"/>
-            <w:r>
-              <w:rPr>
-                <w:rFonts w:ascii="Arial" w:hAnsi="Arial" w:cs="Arial"/>
-              </w:rPr>
-              <w:t>/10’</w:t>
+              <w:t>Username = ‘goodname/10’</w:t>
             </w:r>
           </w:p>
           <w:p>
@@ -1107,19 +1015,11 @@
               </w:rPr>
               <w:t>Password = ‘</w:t>
             </w:r>
-            <w:proofErr w:type="spellStart"/>
-            <w:r>
-              <w:rPr>
-                <w:rFonts w:ascii="Arial" w:hAnsi="Arial" w:cs="Arial"/>
-              </w:rPr>
-              <w:t>badpass</w:t>
-            </w:r>
-            <w:proofErr w:type="spellEnd"/>
-            <w:r>
-              <w:rPr>
-                <w:rFonts w:ascii="Arial" w:hAnsi="Arial" w:cs="Arial"/>
-              </w:rPr>
-              <w:t>’</w:t>
+            <w:r>
+              <w:rPr>
+                <w:rFonts w:ascii="Arial" w:hAnsi="Arial" w:cs="Arial"/>
+              </w:rPr>
+              <w:t>badpass’</w:t>
             </w:r>
           </w:p>
           <w:p>
@@ -1145,21 +1045,7 @@
               <w:rPr>
                 <w:rFonts w:ascii="Arial" w:hAnsi="Arial" w:cs="Arial"/>
               </w:rPr>
-              <w:t xml:space="preserve"> Pass = ‘</w:t>
-            </w:r>
-            <w:proofErr w:type="spellStart"/>
-            <w:r>
-              <w:rPr>
-                <w:rFonts w:ascii="Arial" w:hAnsi="Arial" w:cs="Arial"/>
-              </w:rPr>
-              <w:t>badpass</w:t>
-            </w:r>
-            <w:proofErr w:type="spellEnd"/>
-            <w:r>
-              <w:rPr>
-                <w:rFonts w:ascii="Arial" w:hAnsi="Arial" w:cs="Arial"/>
-              </w:rPr>
-              <w:t>’</w:t>
+              <w:t xml:space="preserve"> Pass = ‘badpass’</w:t>
             </w:r>
           </w:p>
         </w:tc>
@@ -1258,21 +1144,7 @@
               <w:rPr>
                 <w:rFonts w:ascii="Arial" w:hAnsi="Arial" w:cs="Arial"/>
               </w:rPr>
-              <w:t>Username = ‘</w:t>
-            </w:r>
-            <w:proofErr w:type="spellStart"/>
-            <w:r>
-              <w:rPr>
-                <w:rFonts w:ascii="Arial" w:hAnsi="Arial" w:cs="Arial"/>
-              </w:rPr>
-              <w:t>goodname</w:t>
-            </w:r>
-            <w:proofErr w:type="spellEnd"/>
-            <w:r>
-              <w:rPr>
-                <w:rFonts w:ascii="Arial" w:hAnsi="Arial" w:cs="Arial"/>
-              </w:rPr>
-              <w:t>/10’</w:t>
+              <w:t>Username = ‘goodname/10’</w:t>
             </w:r>
           </w:p>
           <w:p>
@@ -1349,6 +1221,653 @@
               </w:rPr>
               <w:t>” Pops up after attempt</w:t>
             </w:r>
+          </w:p>
+        </w:tc>
+      </w:tr>
+    </w:tbl>
+    <w:p>
+      <w:pPr>
+        <w:rPr>
+          <w:rFonts w:ascii="Arial" w:hAnsi="Arial" w:cs="Arial"/>
+          <w:b/>
+          <w:bCs/>
+        </w:rPr>
+      </w:pPr>
+    </w:p>
+    <w:p>
+      <w:pPr>
+        <w:rPr>
+          <w:rFonts w:ascii="Arial" w:hAnsi="Arial" w:cs="Arial"/>
+          <w:b/>
+          <w:bCs/>
+        </w:rPr>
+      </w:pPr>
+      <w:r>
+        <w:rPr>
+          <w:rFonts w:ascii="Arial" w:hAnsi="Arial" w:cs="Arial"/>
+          <w:b/>
+          <w:bCs/>
+        </w:rPr>
+        <w:t>Change Current User Password Test Case</w:t>
+      </w:r>
+    </w:p>
+    <w:tbl>
+      <w:tblPr>
+        <w:tblStyle w:val="TableGrid"/>
+        <w:tblW w:w="9067" w:type="dxa"/>
+        <w:tblLook w:val="04A0" w:firstRow="1" w:lastRow="0" w:firstColumn="1" w:lastColumn="0" w:noHBand="0" w:noVBand="1"/>
+      </w:tblPr>
+      <w:tblGrid>
+        <w:gridCol w:w="1147"/>
+        <w:gridCol w:w="2392"/>
+        <w:gridCol w:w="2835"/>
+        <w:gridCol w:w="2693"/>
+      </w:tblGrid>
+      <w:tr>
+        <w:tc>
+          <w:tcPr>
+            <w:tcW w:w="1147" w:type="dxa"/>
+          </w:tcPr>
+          <w:p>
+            <w:pPr>
+              <w:rPr>
+                <w:rFonts w:ascii="Arial" w:hAnsi="Arial" w:cs="Arial"/>
+                <w:b/>
+                <w:bCs/>
+              </w:rPr>
+            </w:pPr>
+            <w:r>
+              <w:rPr>
+                <w:rFonts w:ascii="Arial" w:hAnsi="Arial" w:cs="Arial"/>
+                <w:b/>
+                <w:bCs/>
+              </w:rPr>
+              <w:t>Test Scenario</w:t>
+            </w:r>
+          </w:p>
+        </w:tc>
+        <w:tc>
+          <w:tcPr>
+            <w:tcW w:w="2392" w:type="dxa"/>
+          </w:tcPr>
+          <w:p>
+            <w:pPr>
+              <w:rPr>
+                <w:rFonts w:ascii="Arial" w:hAnsi="Arial" w:cs="Arial"/>
+                <w:b/>
+                <w:bCs/>
+              </w:rPr>
+            </w:pPr>
+            <w:r>
+              <w:rPr>
+                <w:rFonts w:ascii="Arial" w:hAnsi="Arial" w:cs="Arial"/>
+                <w:b/>
+                <w:bCs/>
+              </w:rPr>
+              <w:t>Test Description</w:t>
+            </w:r>
+          </w:p>
+        </w:tc>
+        <w:tc>
+          <w:tcPr>
+            <w:tcW w:w="2835" w:type="dxa"/>
+          </w:tcPr>
+          <w:p>
+            <w:pPr>
+              <w:rPr>
+                <w:rFonts w:ascii="Arial" w:hAnsi="Arial" w:cs="Arial"/>
+                <w:b/>
+                <w:bCs/>
+              </w:rPr>
+            </w:pPr>
+            <w:r>
+              <w:rPr>
+                <w:rFonts w:ascii="Arial" w:hAnsi="Arial" w:cs="Arial"/>
+                <w:b/>
+                <w:bCs/>
+              </w:rPr>
+              <w:t>Test Values</w:t>
+            </w:r>
+          </w:p>
+        </w:tc>
+        <w:tc>
+          <w:tcPr>
+            <w:tcW w:w="2693" w:type="dxa"/>
+          </w:tcPr>
+          <w:p>
+            <w:pPr>
+              <w:rPr>
+                <w:rFonts w:ascii="Arial" w:hAnsi="Arial" w:cs="Arial"/>
+                <w:b/>
+                <w:bCs/>
+              </w:rPr>
+            </w:pPr>
+            <w:r>
+              <w:rPr>
+                <w:rFonts w:ascii="Arial" w:hAnsi="Arial" w:cs="Arial"/>
+                <w:b/>
+                <w:bCs/>
+              </w:rPr>
+              <w:t>Expected Outcome</w:t>
+            </w:r>
+          </w:p>
+        </w:tc>
+      </w:tr>
+      <w:tr>
+        <w:tc>
+          <w:tcPr>
+            <w:tcW w:w="1147" w:type="dxa"/>
+          </w:tcPr>
+          <w:p>
+            <w:pPr>
+              <w:jc w:val="center"/>
+              <w:rPr>
+                <w:rFonts w:ascii="Arial" w:hAnsi="Arial" w:cs="Arial"/>
+              </w:rPr>
+            </w:pPr>
+            <w:r>
+              <w:rPr>
+                <w:rFonts w:ascii="Arial" w:hAnsi="Arial" w:cs="Arial"/>
+              </w:rPr>
+              <w:t>1</w:t>
+            </w:r>
+          </w:p>
+        </w:tc>
+        <w:tc>
+          <w:tcPr>
+            <w:tcW w:w="2392" w:type="dxa"/>
+          </w:tcPr>
+          <w:p>
+            <w:pPr>
+              <w:rPr>
+                <w:rFonts w:ascii="Arial" w:hAnsi="Arial" w:cs="Arial"/>
+              </w:rPr>
+            </w:pPr>
+            <w:r>
+              <w:rPr>
+                <w:rFonts w:ascii="Arial" w:hAnsi="Arial" w:cs="Arial"/>
+              </w:rPr>
+              <w:t>Input wrong user password when changing passwords</w:t>
+            </w:r>
+          </w:p>
+        </w:tc>
+        <w:tc>
+          <w:tcPr>
+            <w:tcW w:w="2835" w:type="dxa"/>
+          </w:tcPr>
+          <w:p>
+            <w:pPr>
+              <w:rPr>
+                <w:rFonts w:ascii="Arial" w:hAnsi="Arial" w:cs="Arial"/>
+              </w:rPr>
+            </w:pPr>
+            <w:r>
+              <w:rPr>
+                <w:rFonts w:ascii="Arial" w:hAnsi="Arial" w:cs="Arial"/>
+              </w:rPr>
+              <w:t>Old password = ‘wrongPassword’</w:t>
+            </w:r>
+          </w:p>
+          <w:p>
+            <w:pPr>
+              <w:rPr>
+                <w:rFonts w:ascii="Arial" w:hAnsi="Arial" w:cs="Arial"/>
+              </w:rPr>
+            </w:pPr>
+            <w:r>
+              <w:rPr>
+                <w:rFonts w:ascii="Arial" w:hAnsi="Arial" w:cs="Arial"/>
+              </w:rPr>
+              <w:t>New password = ‘correctPassword’</w:t>
+            </w:r>
+          </w:p>
+          <w:p>
+            <w:pPr>
+              <w:rPr>
+                <w:rFonts w:ascii="Arial" w:hAnsi="Arial" w:cs="Arial"/>
+              </w:rPr>
+            </w:pPr>
+            <w:r>
+              <w:rPr>
+                <w:rFonts w:ascii="Arial" w:hAnsi="Arial" w:cs="Arial"/>
+              </w:rPr>
+              <w:lastRenderedPageBreak/>
+              <w:t>New password confirmation = ‘correctPassword’</w:t>
+            </w:r>
+          </w:p>
+        </w:tc>
+        <w:tc>
+          <w:tcPr>
+            <w:tcW w:w="2693" w:type="dxa"/>
+          </w:tcPr>
+          <w:p>
+            <w:pPr>
+              <w:rPr>
+                <w:rFonts w:ascii="Arial" w:hAnsi="Arial" w:cs="Arial"/>
+              </w:rPr>
+            </w:pPr>
+            <w:r>
+              <w:rPr>
+                <w:rFonts w:ascii="Arial" w:hAnsi="Arial" w:cs="Arial"/>
+              </w:rPr>
+              <w:lastRenderedPageBreak/>
+              <w:t>Error “</w:t>
+            </w:r>
+            <w:r>
+              <w:rPr>
+                <w:rFonts w:ascii="Arial" w:hAnsi="Arial" w:cs="Arial"/>
+              </w:rPr>
+              <w:t>Your old password was entered incorrectly. Please enter it again.</w:t>
+            </w:r>
+            <w:r>
+              <w:rPr>
+                <w:rFonts w:ascii="Arial" w:hAnsi="Arial" w:cs="Arial"/>
+              </w:rPr>
+              <w:t xml:space="preserve">” Pops up </w:t>
+            </w:r>
+          </w:p>
+        </w:tc>
+      </w:tr>
+      <w:tr>
+        <w:tc>
+          <w:tcPr>
+            <w:tcW w:w="1147" w:type="dxa"/>
+          </w:tcPr>
+          <w:p>
+            <w:pPr>
+              <w:jc w:val="center"/>
+              <w:rPr>
+                <w:rFonts w:ascii="Arial" w:hAnsi="Arial" w:cs="Arial"/>
+              </w:rPr>
+            </w:pPr>
+            <w:r>
+              <w:rPr>
+                <w:rFonts w:ascii="Arial" w:hAnsi="Arial" w:cs="Arial"/>
+              </w:rPr>
+              <w:t>2</w:t>
+            </w:r>
+          </w:p>
+        </w:tc>
+        <w:tc>
+          <w:tcPr>
+            <w:tcW w:w="2392" w:type="dxa"/>
+          </w:tcPr>
+          <w:p>
+            <w:pPr>
+              <w:rPr>
+                <w:rFonts w:ascii="Arial" w:hAnsi="Arial" w:cs="Arial"/>
+              </w:rPr>
+            </w:pPr>
+            <w:r>
+              <w:rPr>
+                <w:rFonts w:ascii="Arial" w:hAnsi="Arial" w:cs="Arial"/>
+              </w:rPr>
+              <w:t>Input invalid password</w:t>
+            </w:r>
+          </w:p>
+        </w:tc>
+        <w:tc>
+          <w:tcPr>
+            <w:tcW w:w="2835" w:type="dxa"/>
+          </w:tcPr>
+          <w:p>
+            <w:pPr>
+              <w:rPr>
+                <w:rFonts w:ascii="Arial" w:hAnsi="Arial" w:cs="Arial"/>
+              </w:rPr>
+            </w:pPr>
+            <w:r>
+              <w:rPr>
+                <w:rFonts w:ascii="Arial" w:hAnsi="Arial" w:cs="Arial"/>
+              </w:rPr>
+              <w:t>Old password = ‘</w:t>
+            </w:r>
+            <w:r>
+              <w:rPr>
+                <w:rFonts w:ascii="Arial" w:hAnsi="Arial" w:cs="Arial"/>
+              </w:rPr>
+              <w:t>123123’</w:t>
+            </w:r>
+          </w:p>
+          <w:p>
+            <w:pPr>
+              <w:rPr>
+                <w:rFonts w:ascii="Arial" w:hAnsi="Arial" w:cs="Arial"/>
+              </w:rPr>
+            </w:pPr>
+            <w:r>
+              <w:rPr>
+                <w:rFonts w:ascii="Arial" w:hAnsi="Arial" w:cs="Arial"/>
+              </w:rPr>
+              <w:t>New password = ‘</w:t>
+            </w:r>
+            <w:r>
+              <w:rPr>
+                <w:rFonts w:ascii="Arial" w:hAnsi="Arial" w:cs="Arial"/>
+              </w:rPr>
+              <w:t>123123z’</w:t>
+            </w:r>
+          </w:p>
+          <w:p>
+            <w:pPr>
+              <w:rPr>
+                <w:rFonts w:ascii="Arial" w:hAnsi="Arial" w:cs="Arial"/>
+              </w:rPr>
+            </w:pPr>
+            <w:r>
+              <w:rPr>
+                <w:rFonts w:ascii="Arial" w:hAnsi="Arial" w:cs="Arial"/>
+              </w:rPr>
+              <w:t>New password confirmation = ‘</w:t>
+            </w:r>
+            <w:r>
+              <w:rPr>
+                <w:rFonts w:ascii="Arial" w:hAnsi="Arial" w:cs="Arial"/>
+              </w:rPr>
+              <w:t>123123z’</w:t>
+            </w:r>
+          </w:p>
+        </w:tc>
+        <w:tc>
+          <w:tcPr>
+            <w:tcW w:w="2693" w:type="dxa"/>
+          </w:tcPr>
+          <w:p>
+            <w:pPr>
+              <w:rPr>
+                <w:rFonts w:ascii="Arial" w:hAnsi="Arial" w:cs="Arial"/>
+              </w:rPr>
+            </w:pPr>
+            <w:r>
+              <w:rPr>
+                <w:rFonts w:ascii="Arial" w:hAnsi="Arial" w:cs="Arial"/>
+              </w:rPr>
+              <w:t>Error “</w:t>
+            </w:r>
+            <w:r>
+              <w:rPr>
+                <w:rFonts w:ascii="Arial" w:hAnsi="Arial" w:cs="Arial"/>
+              </w:rPr>
+              <w:t>This password is too short. It must contain at least 8 characters.</w:t>
+            </w:r>
+            <w:r>
+              <w:rPr>
+                <w:rFonts w:ascii="Arial" w:hAnsi="Arial" w:cs="Arial"/>
+              </w:rPr>
+              <w:t>” Pops up</w:t>
+            </w:r>
+          </w:p>
+        </w:tc>
+      </w:tr>
+      <w:tr>
+        <w:tc>
+          <w:tcPr>
+            <w:tcW w:w="1147" w:type="dxa"/>
+          </w:tcPr>
+          <w:p>
+            <w:pPr>
+              <w:jc w:val="center"/>
+              <w:rPr>
+                <w:rFonts w:ascii="Arial" w:hAnsi="Arial" w:cs="Arial"/>
+              </w:rPr>
+            </w:pPr>
+            <w:r>
+              <w:rPr>
+                <w:rFonts w:ascii="Arial" w:hAnsi="Arial" w:cs="Arial"/>
+              </w:rPr>
+              <w:t>3</w:t>
+            </w:r>
+          </w:p>
+        </w:tc>
+        <w:tc>
+          <w:tcPr>
+            <w:tcW w:w="2392" w:type="dxa"/>
+          </w:tcPr>
+          <w:p>
+            <w:pPr>
+              <w:rPr>
+                <w:rFonts w:ascii="Arial" w:hAnsi="Arial" w:cs="Arial"/>
+              </w:rPr>
+            </w:pPr>
+            <w:r>
+              <w:rPr>
+                <w:rFonts w:ascii="Arial" w:hAnsi="Arial" w:cs="Arial"/>
+              </w:rPr>
+              <w:t>Input invalid 2</w:t>
+            </w:r>
+            <w:r>
+              <w:rPr>
+                <w:rFonts w:ascii="Arial" w:hAnsi="Arial" w:cs="Arial"/>
+                <w:vertAlign w:val="superscript"/>
+              </w:rPr>
+              <w:t>nd</w:t>
+            </w:r>
+            <w:r>
+              <w:rPr>
+                <w:rFonts w:ascii="Arial" w:hAnsi="Arial" w:cs="Arial"/>
+              </w:rPr>
+              <w:t xml:space="preserve"> password</w:t>
+            </w:r>
+          </w:p>
+        </w:tc>
+        <w:tc>
+          <w:tcPr>
+            <w:tcW w:w="2835" w:type="dxa"/>
+          </w:tcPr>
+          <w:p>
+            <w:pPr>
+              <w:rPr>
+                <w:rFonts w:ascii="Arial" w:hAnsi="Arial" w:cs="Arial"/>
+              </w:rPr>
+            </w:pPr>
+            <w:r>
+              <w:rPr>
+                <w:rFonts w:ascii="Arial" w:hAnsi="Arial" w:cs="Arial"/>
+              </w:rPr>
+              <w:t>Old password = ‘</w:t>
+            </w:r>
+            <w:r>
+              <w:rPr>
+                <w:rFonts w:ascii="Arial" w:hAnsi="Arial" w:cs="Arial"/>
+              </w:rPr>
+              <w:t>123123’</w:t>
+            </w:r>
+          </w:p>
+          <w:p>
+            <w:pPr>
+              <w:rPr>
+                <w:rFonts w:ascii="Arial" w:hAnsi="Arial" w:cs="Arial"/>
+              </w:rPr>
+            </w:pPr>
+            <w:r>
+              <w:rPr>
+                <w:rFonts w:ascii="Arial" w:hAnsi="Arial" w:cs="Arial"/>
+              </w:rPr>
+              <w:t>New password = ‘correctPassword’</w:t>
+            </w:r>
+          </w:p>
+          <w:p>
+            <w:pPr>
+              <w:rPr>
+                <w:rFonts w:ascii="Arial" w:hAnsi="Arial" w:cs="Arial"/>
+              </w:rPr>
+            </w:pPr>
+            <w:r>
+              <w:rPr>
+                <w:rFonts w:ascii="Arial" w:hAnsi="Arial" w:cs="Arial"/>
+              </w:rPr>
+              <w:t>New password confirmation = ‘</w:t>
+            </w:r>
+            <w:r>
+              <w:rPr>
+                <w:rFonts w:ascii="Arial" w:hAnsi="Arial" w:cs="Arial"/>
+              </w:rPr>
+              <w:t>wrong2ndpass</w:t>
+            </w:r>
+            <w:r>
+              <w:rPr>
+                <w:rFonts w:ascii="Arial" w:hAnsi="Arial" w:cs="Arial"/>
+              </w:rPr>
+              <w:t>’</w:t>
+            </w:r>
+          </w:p>
+        </w:tc>
+        <w:tc>
+          <w:tcPr>
+            <w:tcW w:w="2693" w:type="dxa"/>
+          </w:tcPr>
+          <w:p>
+            <w:pPr>
+              <w:rPr>
+                <w:rFonts w:ascii="Arial" w:hAnsi="Arial" w:cs="Arial"/>
+              </w:rPr>
+            </w:pPr>
+            <w:r>
+              <w:rPr>
+                <w:rFonts w:ascii="Arial" w:hAnsi="Arial" w:cs="Arial"/>
+              </w:rPr>
+              <w:t>Error “</w:t>
+            </w:r>
+            <w:r>
+              <w:rPr>
+                <w:rFonts w:ascii="Arial" w:hAnsi="Arial" w:cs="Arial"/>
+              </w:rPr>
+              <w:t>The two password fields didn't match.</w:t>
+            </w:r>
+            <w:r>
+              <w:rPr>
+                <w:rFonts w:ascii="Arial" w:hAnsi="Arial" w:cs="Arial"/>
+              </w:rPr>
+              <w:t>”</w:t>
+            </w:r>
+          </w:p>
+          <w:p>
+            <w:pPr>
+              <w:rPr>
+                <w:rFonts w:ascii="Arial" w:hAnsi="Arial" w:cs="Arial"/>
+              </w:rPr>
+            </w:pPr>
+            <w:r>
+              <w:rPr>
+                <w:rFonts w:ascii="Arial" w:hAnsi="Arial" w:cs="Arial"/>
+              </w:rPr>
+              <w:t>Pops up</w:t>
+            </w:r>
+          </w:p>
+        </w:tc>
+      </w:tr>
+      <w:tr>
+        <w:tc>
+          <w:tcPr>
+            <w:tcW w:w="1147" w:type="dxa"/>
+          </w:tcPr>
+          <w:p>
+            <w:pPr>
+              <w:jc w:val="center"/>
+              <w:rPr>
+                <w:rFonts w:ascii="Arial" w:hAnsi="Arial" w:cs="Arial"/>
+              </w:rPr>
+            </w:pPr>
+            <w:r>
+              <w:rPr>
+                <w:rFonts w:ascii="Arial" w:hAnsi="Arial" w:cs="Arial"/>
+              </w:rPr>
+              <w:t>4</w:t>
+            </w:r>
+          </w:p>
+        </w:tc>
+        <w:tc>
+          <w:tcPr>
+            <w:tcW w:w="2392" w:type="dxa"/>
+          </w:tcPr>
+          <w:p>
+            <w:pPr>
+              <w:rPr>
+                <w:rFonts w:ascii="Arial" w:hAnsi="Arial" w:cs="Arial"/>
+              </w:rPr>
+            </w:pPr>
+            <w:r>
+              <w:rPr>
+                <w:rFonts w:ascii="Arial" w:hAnsi="Arial" w:cs="Arial"/>
+              </w:rPr>
+              <w:t>Successfully change password</w:t>
+            </w:r>
+          </w:p>
+        </w:tc>
+        <w:tc>
+          <w:tcPr>
+            <w:tcW w:w="2835" w:type="dxa"/>
+          </w:tcPr>
+          <w:p>
+            <w:pPr>
+              <w:rPr>
+                <w:rFonts w:ascii="Arial" w:hAnsi="Arial" w:cs="Arial"/>
+              </w:rPr>
+            </w:pPr>
+            <w:r>
+              <w:rPr>
+                <w:rFonts w:ascii="Arial" w:hAnsi="Arial" w:cs="Arial"/>
+              </w:rPr>
+              <w:t>Old password = ‘123123’</w:t>
+            </w:r>
+          </w:p>
+          <w:p>
+            <w:pPr>
+              <w:rPr>
+                <w:rFonts w:ascii="Arial" w:hAnsi="Arial" w:cs="Arial"/>
+              </w:rPr>
+            </w:pPr>
+            <w:r>
+              <w:rPr>
+                <w:rFonts w:ascii="Arial" w:hAnsi="Arial" w:cs="Arial"/>
+              </w:rPr>
+              <w:t>New password = ‘correctPassword’</w:t>
+            </w:r>
+          </w:p>
+          <w:p>
+            <w:pPr>
+              <w:rPr>
+                <w:rFonts w:ascii="Arial" w:hAnsi="Arial" w:cs="Arial"/>
+              </w:rPr>
+            </w:pPr>
+            <w:r>
+              <w:rPr>
+                <w:rFonts w:ascii="Arial" w:hAnsi="Arial" w:cs="Arial"/>
+              </w:rPr>
+              <w:t>New password confirmation = ‘correctPassword’</w:t>
+            </w:r>
+          </w:p>
+        </w:tc>
+        <w:tc>
+          <w:tcPr>
+            <w:tcW w:w="2693" w:type="dxa"/>
+          </w:tcPr>
+          <w:p>
+            <w:pPr>
+              <w:rPr>
+                <w:rFonts w:ascii="Arial" w:hAnsi="Arial" w:cs="Arial"/>
+              </w:rPr>
+            </w:pPr>
+            <w:r>
+              <w:rPr>
+                <w:rFonts w:ascii="Arial" w:hAnsi="Arial" w:cs="Arial"/>
+              </w:rPr>
+              <w:t>Success message “</w:t>
+            </w:r>
+            <w:r>
+              <w:rPr>
+                <w:rFonts w:ascii="Arial" w:hAnsi="Arial" w:cs="Arial"/>
+              </w:rPr>
+              <w:t>Password change successful</w:t>
+            </w:r>
+            <w:r>
+              <w:rPr>
+                <w:rFonts w:ascii="Arial" w:hAnsi="Arial" w:cs="Arial"/>
+              </w:rPr>
+              <w:t>” is displayed</w:t>
+            </w:r>
+            <w:bookmarkStart w:id="0" w:name="_GoBack"/>
+            <w:bookmarkEnd w:id="0"/>
           </w:p>
         </w:tc>
       </w:tr>
@@ -1523,25 +2042,7 @@
               <w:rPr>
                 <w:rFonts w:ascii="Arial" w:hAnsi="Arial" w:cs="Arial"/>
               </w:rPr>
-              <w:t xml:space="preserve">Add </w:t>
-            </w:r>
-            <w:r>
-              <w:rPr>
-                <w:rFonts w:ascii="Arial" w:hAnsi="Arial" w:cs="Arial"/>
-              </w:rPr>
-              <w:t>blog</w:t>
-            </w:r>
-            <w:r>
-              <w:rPr>
-                <w:rFonts w:ascii="Arial" w:hAnsi="Arial" w:cs="Arial"/>
-              </w:rPr>
-              <w:t xml:space="preserve"> to backend</w:t>
-            </w:r>
-            <w:r>
-              <w:rPr>
-                <w:rFonts w:ascii="Arial" w:hAnsi="Arial" w:cs="Arial"/>
-              </w:rPr>
-              <w:t xml:space="preserve"> through /admin</w:t>
+              <w:t>Add blog to backend through /admin</w:t>
             </w:r>
           </w:p>
         </w:tc>
@@ -1559,19 +2060,26 @@
               <w:rPr>
                 <w:rFonts w:ascii="Arial" w:hAnsi="Arial" w:cs="Arial"/>
               </w:rPr>
-              <w:t>Title</w:t>
-            </w:r>
-            <w:r>
-              <w:rPr>
-                <w:rFonts w:ascii="Arial" w:hAnsi="Arial" w:cs="Arial"/>
-              </w:rPr>
-              <w:t xml:space="preserve"> = ‘</w:t>
-            </w:r>
-            <w:r>
-              <w:rPr>
-                <w:rFonts w:ascii="Arial" w:hAnsi="Arial" w:cs="Arial"/>
-              </w:rPr>
-              <w:t>This is a test blog</w:t>
+              <w:t>Title = ‘This is a test blog’</w:t>
+            </w:r>
+          </w:p>
+          <w:p>
+            <w:pPr>
+              <w:rPr>
+                <w:rFonts w:ascii="Arial" w:hAnsi="Arial" w:cs="Arial"/>
+              </w:rPr>
+            </w:pPr>
+            <w:r>
+              <w:rPr>
+                <w:rFonts w:ascii="Arial" w:hAnsi="Arial" w:cs="Arial"/>
+              </w:rPr>
+              <w:t>Body = ‘</w:t>
+            </w:r>
+            <w:r>
+              <w:rPr>
+                <w:rFonts w:ascii="Arial" w:hAnsi="Arial" w:cs="Arial"/>
+              </w:rPr>
+              <w:t>This is a test body</w:t>
             </w:r>
             <w:r>
               <w:rPr>
@@ -1590,44 +2098,7 @@
               <w:rPr>
                 <w:rFonts w:ascii="Arial" w:hAnsi="Arial" w:cs="Arial"/>
               </w:rPr>
-              <w:t>Body</w:t>
-            </w:r>
-            <w:r>
-              <w:rPr>
-                <w:rFonts w:ascii="Arial" w:hAnsi="Arial" w:cs="Arial"/>
-              </w:rPr>
-              <w:t xml:space="preserve"> = ‘</w:t>
-            </w:r>
-            <w:r>
-              <w:rPr>
-                <w:rFonts w:ascii="Arial" w:hAnsi="Arial" w:cs="Arial"/>
-              </w:rPr>
-              <w:t>This is a test body</w:t>
-            </w:r>
-            <w:r>
-              <w:rPr>
-                <w:rFonts w:ascii="Arial" w:hAnsi="Arial" w:cs="Arial"/>
-              </w:rPr>
-              <w:t>’</w:t>
-            </w:r>
-          </w:p>
-          <w:p>
-            <w:pPr>
-              <w:rPr>
-                <w:rFonts w:ascii="Arial" w:hAnsi="Arial" w:cs="Arial"/>
-              </w:rPr>
-            </w:pPr>
-            <w:r>
-              <w:rPr>
-                <w:rFonts w:ascii="Arial" w:hAnsi="Arial" w:cs="Arial"/>
-              </w:rPr>
-              <w:t>Category</w:t>
-            </w:r>
-            <w:r>
-              <w:rPr>
-                <w:rFonts w:ascii="Arial" w:hAnsi="Arial" w:cs="Arial"/>
-              </w:rPr>
-              <w:t xml:space="preserve">= </w:t>
+              <w:t xml:space="preserve">Category= </w:t>
             </w:r>
             <w:r>
               <w:rPr>
@@ -1684,7 +2155,6 @@
               <w:rPr>
                 <w:rFonts w:ascii="Arial" w:hAnsi="Arial" w:cs="Arial"/>
               </w:rPr>
-              <w:lastRenderedPageBreak/>
               <w:t>2</w:t>
             </w:r>
           </w:p>
@@ -1942,13 +2412,7 @@
               <w:rPr>
                 <w:rFonts w:ascii="Arial" w:hAnsi="Arial" w:cs="Arial"/>
               </w:rPr>
-              <w:t>Body = ‘This is a test body</w:t>
-            </w:r>
-            <w:r>
-              <w:rPr>
-                <w:rFonts w:ascii="Arial" w:hAnsi="Arial" w:cs="Arial"/>
-              </w:rPr>
-              <w:t>’</w:t>
+              <w:t>Body = ‘This is a test body’</w:t>
             </w:r>
           </w:p>
           <w:p>
@@ -2349,6 +2813,7 @@
                 <w:b/>
                 <w:bCs/>
               </w:rPr>
+              <w:lastRenderedPageBreak/>
               <w:t>Test Scenario</w:t>
             </w:r>
           </w:p>
@@ -2812,31 +3277,7 @@
               <w:rPr>
                 <w:rFonts w:ascii="Arial" w:hAnsi="Arial" w:cs="Arial"/>
               </w:rPr>
-              <w:t xml:space="preserve">Check if </w:t>
-            </w:r>
-            <w:r>
-              <w:rPr>
-                <w:rFonts w:ascii="Arial" w:hAnsi="Arial" w:cs="Arial"/>
-              </w:rPr>
-              <w:t>blogs</w:t>
-            </w:r>
-            <w:r>
-              <w:rPr>
-                <w:rFonts w:ascii="Arial" w:hAnsi="Arial" w:cs="Arial"/>
-              </w:rPr>
-              <w:t xml:space="preserve"> show up on /</w:t>
-            </w:r>
-            <w:r>
-              <w:rPr>
-                <w:rFonts w:ascii="Arial" w:hAnsi="Arial" w:cs="Arial"/>
-              </w:rPr>
-              <w:t>blog</w:t>
-            </w:r>
-            <w:r>
-              <w:rPr>
-                <w:rFonts w:ascii="Arial" w:hAnsi="Arial" w:cs="Arial"/>
-              </w:rPr>
-              <w:t xml:space="preserve"> page</w:t>
+              <w:t>Check if blogs show up on /blog page</w:t>
             </w:r>
           </w:p>
         </w:tc>
@@ -2866,13 +3307,7 @@
               <w:rPr>
                 <w:rFonts w:ascii="Arial" w:hAnsi="Arial" w:cs="Arial"/>
               </w:rPr>
-              <w:t>Blog</w:t>
-            </w:r>
-            <w:r>
-              <w:rPr>
-                <w:rFonts w:ascii="Arial" w:hAnsi="Arial" w:cs="Arial"/>
-              </w:rPr>
-              <w:t xml:space="preserve"> page is displayed</w:t>
+              <w:t>Blog page is displayed</w:t>
             </w:r>
           </w:p>
         </w:tc>
@@ -3050,7 +3485,6 @@
               <w:rPr>
                 <w:rFonts w:ascii="Arial" w:hAnsi="Arial" w:cs="Arial"/>
               </w:rPr>
-              <w:lastRenderedPageBreak/>
               <w:t>4</w:t>
             </w:r>
           </w:p>
@@ -3108,7 +3542,6 @@
               </w:rPr>
               <w:t>Body = ‘</w:t>
             </w:r>
-            <w:proofErr w:type="spellStart"/>
             <w:r>
               <w:rPr>
                 <w:rFonts w:ascii="Arial" w:hAnsi="Arial" w:cs="Arial"/>
@@ -3121,110 +3554,71 @@
               </w:rPr>
               <w:t>TestTestTestTestTestTestTest</w:t>
             </w:r>
-            <w:proofErr w:type="spellEnd"/>
-          </w:p>
-          <w:p>
-            <w:pPr>
-              <w:rPr>
-                <w:rFonts w:ascii="Arial" w:hAnsi="Arial" w:cs="Arial"/>
-              </w:rPr>
-            </w:pPr>
-            <w:proofErr w:type="spellStart"/>
+          </w:p>
+          <w:p>
+            <w:pPr>
+              <w:rPr>
+                <w:rFonts w:ascii="Arial" w:hAnsi="Arial" w:cs="Arial"/>
+              </w:rPr>
+            </w:pPr>
+            <w:r>
+              <w:rPr>
+                <w:rFonts w:ascii="Arial" w:hAnsi="Arial" w:cs="Arial"/>
+              </w:rPr>
+              <w:t>TestTestTestTestTestTestTestTest TestTestTestTestTestTestTestTest</w:t>
+            </w:r>
+          </w:p>
+          <w:p>
+            <w:pPr>
+              <w:rPr>
+                <w:rFonts w:ascii="Arial" w:hAnsi="Arial" w:cs="Arial"/>
+              </w:rPr>
+            </w:pPr>
             <w:r>
               <w:rPr>
                 <w:rFonts w:ascii="Arial" w:hAnsi="Arial" w:cs="Arial"/>
               </w:rPr>
               <w:t>TestTestTestTestTestTestTestTest</w:t>
             </w:r>
-            <w:proofErr w:type="spellEnd"/>
-            <w:r>
-              <w:rPr>
-                <w:rFonts w:ascii="Arial" w:hAnsi="Arial" w:cs="Arial"/>
-              </w:rPr>
-              <w:t xml:space="preserve"> </w:t>
-            </w:r>
-            <w:proofErr w:type="spellStart"/>
+          </w:p>
+          <w:p>
+            <w:pPr>
+              <w:rPr>
+                <w:rFonts w:ascii="Arial" w:hAnsi="Arial" w:cs="Arial"/>
+              </w:rPr>
+            </w:pPr>
             <w:r>
               <w:rPr>
                 <w:rFonts w:ascii="Arial" w:hAnsi="Arial" w:cs="Arial"/>
               </w:rPr>
               <w:t>TestTestTestTestTestTestTestTest</w:t>
             </w:r>
-            <w:proofErr w:type="spellEnd"/>
-          </w:p>
-          <w:p>
-            <w:pPr>
-              <w:rPr>
-                <w:rFonts w:ascii="Arial" w:hAnsi="Arial" w:cs="Arial"/>
-              </w:rPr>
-            </w:pPr>
-            <w:proofErr w:type="spellStart"/>
+          </w:p>
+          <w:p>
+            <w:pPr>
+              <w:rPr>
+                <w:rFonts w:ascii="Arial" w:hAnsi="Arial" w:cs="Arial"/>
+              </w:rPr>
+            </w:pPr>
+            <w:r>
+              <w:rPr>
+                <w:rFonts w:ascii="Arial" w:hAnsi="Arial" w:cs="Arial"/>
+              </w:rPr>
+              <w:t>TestTestTestTestTestTestTestTest TestTestTestTestTestTestTestTest</w:t>
+            </w:r>
+          </w:p>
+          <w:p>
+            <w:pPr>
+              <w:rPr>
+                <w:rFonts w:ascii="Arial" w:hAnsi="Arial" w:cs="Arial"/>
+              </w:rPr>
+            </w:pPr>
             <w:r>
               <w:rPr>
                 <w:rFonts w:ascii="Arial" w:hAnsi="Arial" w:cs="Arial"/>
               </w:rPr>
               <w:t>TestTestTestTestTestTestTestTest</w:t>
             </w:r>
-            <w:proofErr w:type="spellEnd"/>
-          </w:p>
-          <w:p>
-            <w:pPr>
-              <w:rPr>
-                <w:rFonts w:ascii="Arial" w:hAnsi="Arial" w:cs="Arial"/>
-              </w:rPr>
-            </w:pPr>
-            <w:proofErr w:type="spellStart"/>
-            <w:r>
-              <w:rPr>
-                <w:rFonts w:ascii="Arial" w:hAnsi="Arial" w:cs="Arial"/>
-              </w:rPr>
-              <w:t>TestTestTestTestTestTestTestTest</w:t>
-            </w:r>
-            <w:proofErr w:type="spellEnd"/>
-          </w:p>
-          <w:p>
-            <w:pPr>
-              <w:rPr>
-                <w:rFonts w:ascii="Arial" w:hAnsi="Arial" w:cs="Arial"/>
-              </w:rPr>
-            </w:pPr>
-            <w:proofErr w:type="spellStart"/>
-            <w:r>
-              <w:rPr>
-                <w:rFonts w:ascii="Arial" w:hAnsi="Arial" w:cs="Arial"/>
-              </w:rPr>
-              <w:t>TestTestTestTestTestTestTestTest</w:t>
-            </w:r>
-            <w:proofErr w:type="spellEnd"/>
-            <w:r>
-              <w:rPr>
-                <w:rFonts w:ascii="Arial" w:hAnsi="Arial" w:cs="Arial"/>
-              </w:rPr>
-              <w:t xml:space="preserve"> </w:t>
-            </w:r>
-            <w:proofErr w:type="spellStart"/>
-            <w:r>
-              <w:rPr>
-                <w:rFonts w:ascii="Arial" w:hAnsi="Arial" w:cs="Arial"/>
-              </w:rPr>
-              <w:t>TestTestTestTestTestTestTestTest</w:t>
-            </w:r>
-            <w:proofErr w:type="spellEnd"/>
-          </w:p>
-          <w:p>
-            <w:pPr>
-              <w:rPr>
-                <w:rFonts w:ascii="Arial" w:hAnsi="Arial" w:cs="Arial"/>
-              </w:rPr>
-            </w:pPr>
-            <w:proofErr w:type="spellStart"/>
-            <w:r>
-              <w:rPr>
-                <w:rFonts w:ascii="Arial" w:hAnsi="Arial" w:cs="Arial"/>
-              </w:rPr>
-              <w:t>TestTestTestTestTestTestTestTest</w:t>
-            </w:r>
-            <w:proofErr w:type="spellEnd"/>
             <w:r>
               <w:rPr>
                 <w:rFonts w:ascii="Arial" w:hAnsi="Arial" w:cs="Arial"/>
@@ -3318,34 +3712,24 @@
               </w:rPr>
               <w:t>‘</w:t>
             </w:r>
-            <w:proofErr w:type="spellStart"/>
             <w:r>
               <w:rPr>
                 <w:rFonts w:ascii="Arial" w:hAnsi="Arial" w:cs="Arial"/>
               </w:rPr>
               <w:t>TestTestTestTestTestTestTestTest</w:t>
             </w:r>
-            <w:proofErr w:type="spellEnd"/>
-          </w:p>
-          <w:p>
-            <w:pPr>
-              <w:rPr>
-                <w:rFonts w:ascii="Arial" w:hAnsi="Arial" w:cs="Arial"/>
-              </w:rPr>
-            </w:pPr>
-            <w:proofErr w:type="spellStart"/>
-            <w:r>
-              <w:rPr>
-                <w:rFonts w:ascii="Arial" w:hAnsi="Arial" w:cs="Arial"/>
-              </w:rPr>
-              <w:t>TestTestTestTestTestTestTestTest</w:t>
-            </w:r>
-            <w:proofErr w:type="spellEnd"/>
-            <w:r>
-              <w:rPr>
-                <w:rFonts w:ascii="Arial" w:hAnsi="Arial" w:cs="Arial"/>
-              </w:rPr>
-              <w:t>’</w:t>
+          </w:p>
+          <w:p>
+            <w:pPr>
+              <w:rPr>
+                <w:rFonts w:ascii="Arial" w:hAnsi="Arial" w:cs="Arial"/>
+              </w:rPr>
+            </w:pPr>
+            <w:r>
+              <w:rPr>
+                <w:rFonts w:ascii="Arial" w:hAnsi="Arial" w:cs="Arial"/>
+              </w:rPr>
+              <w:t>TestTestTestTestTestTestTestTest’</w:t>
             </w:r>
           </w:p>
           <w:p>
@@ -3376,25 +3760,7 @@
               <w:rPr>
                 <w:rFonts w:ascii="Arial" w:hAnsi="Arial" w:cs="Arial"/>
               </w:rPr>
-              <w:t xml:space="preserve">Input field should automatically limit the word count when it hits </w:t>
-            </w:r>
-            <w:r>
-              <w:rPr>
-                <w:rFonts w:ascii="Arial" w:hAnsi="Arial" w:cs="Arial"/>
-              </w:rPr>
-              <w:t>2</w:t>
-            </w:r>
-            <w:r>
-              <w:rPr>
-                <w:rFonts w:ascii="Arial" w:hAnsi="Arial" w:cs="Arial"/>
-              </w:rPr>
-              <w:t>0 chars, allowing the comment to be submitte</w:t>
-            </w:r>
-            <w:r>
-              <w:rPr>
-                <w:rFonts w:ascii="Arial" w:hAnsi="Arial" w:cs="Arial"/>
-              </w:rPr>
-              <w:t>d</w:t>
+              <w:t>Input field should automatically limit the word count when it hits 20 chars, allowing the comment to be submitted</w:t>
             </w:r>
           </w:p>
         </w:tc>
@@ -3453,33 +3819,11 @@
               </w:rPr>
               <w:t>Author = ‘</w:t>
             </w:r>
-            <w:proofErr w:type="spellStart"/>
-            <w:r>
-              <w:rPr>
-                <w:rFonts w:ascii="Arial" w:hAnsi="Arial" w:cs="Arial"/>
-              </w:rPr>
-              <w:t>MY%</w:t>
-            </w:r>
-            <w:proofErr w:type="gramStart"/>
-            <w:r>
-              <w:rPr>
-                <w:rFonts w:ascii="Arial" w:hAnsi="Arial" w:cs="Arial"/>
-              </w:rPr>
-              <w:t>nameis</w:t>
-            </w:r>
-            <w:proofErr w:type="spellEnd"/>
-            <w:r>
-              <w:rPr>
-                <w:rFonts w:ascii="Arial" w:hAnsi="Arial" w:cs="Arial"/>
-              </w:rPr>
-              <w:t>!@</w:t>
-            </w:r>
-            <w:proofErr w:type="gramEnd"/>
-            <w:r>
-              <w:rPr>
-                <w:rFonts w:ascii="Arial" w:hAnsi="Arial" w:cs="Arial"/>
-              </w:rPr>
-              <w:t>#$%^&amp;*()</w:t>
+            <w:r>
+              <w:rPr>
+                <w:rFonts w:ascii="Arial" w:hAnsi="Arial" w:cs="Arial"/>
+              </w:rPr>
+              <w:t>MY%nameis!@#$%^&amp;*()</w:t>
             </w:r>
             <w:r>
               <w:rPr>
@@ -3524,8 +3868,6 @@
               </w:rPr>
               <w:t xml:space="preserve">, comment is submitted. </w:t>
             </w:r>
-            <w:bookmarkStart w:id="0" w:name="_GoBack"/>
-            <w:bookmarkEnd w:id="0"/>
           </w:p>
         </w:tc>
       </w:tr>

</xml_diff>